<commit_message>
Atualização de Tamanho de Fonte
Mudança da Fonte para 14
</commit_message>
<xml_diff>
--- a/DesenhosTécnicos/Entrevista.docx
+++ b/DesenhosTécnicos/Entrevista.docx
@@ -7,16 +7,17 @@
         <w:spacing w:after="0" w:line="240" w:lineRule="auto"/>
         <w:rPr>
           <w:rFonts w:ascii="Times New Roman" w:eastAsia="Times New Roman" w:hAnsi="Times New Roman" w:cs="Times New Roman"/>
-          <w:sz w:val="144"/>
-          <w:szCs w:val="144"/>
+          <w:sz w:val="40"/>
+          <w:szCs w:val="40"/>
           <w:lang w:eastAsia="pt-BR"/>
         </w:rPr>
       </w:pPr>
+      <w:bookmarkStart w:id="0" w:name="_GoBack"/>
       <w:r>
         <w:rPr>
           <w:rFonts w:ascii="Times New Roman" w:eastAsia="Times New Roman" w:hAnsi="Times New Roman" w:cs="Times New Roman"/>
-          <w:sz w:val="144"/>
-          <w:szCs w:val="144"/>
+          <w:sz w:val="40"/>
+          <w:szCs w:val="40"/>
           <w:lang w:eastAsia="pt-BR"/>
         </w:rPr>
         <w:t>Entrevista</w:t>
@@ -24,15 +25,14 @@
       <w:r>
         <w:rPr>
           <w:rFonts w:ascii="Times New Roman" w:eastAsia="Times New Roman" w:hAnsi="Times New Roman" w:cs="Times New Roman"/>
-          <w:sz w:val="144"/>
-          <w:szCs w:val="144"/>
+          <w:sz w:val="40"/>
+          <w:szCs w:val="40"/>
           <w:lang w:eastAsia="pt-BR"/>
         </w:rPr>
         <w:t xml:space="preserve"> 1</w:t>
       </w:r>
-      <w:bookmarkStart w:id="0" w:name="_GoBack"/>
-      <w:bookmarkEnd w:id="0"/>
     </w:p>
+    <w:bookmarkEnd w:id="0"/>
     <w:p>
       <w:pPr>
         <w:spacing w:after="0" w:line="240" w:lineRule="auto"/>
@@ -49,8 +49,8 @@
         <w:spacing w:after="0" w:line="240" w:lineRule="auto"/>
         <w:rPr>
           <w:rFonts w:ascii="Aharoni" w:eastAsia="Aharoni" w:hAnsi="Aharoni" w:cs="Aharoni"/>
-          <w:sz w:val="24"/>
-          <w:szCs w:val="24"/>
+          <w:sz w:val="28"/>
+          <w:szCs w:val="28"/>
           <w:lang w:eastAsia="pt-BR"/>
         </w:rPr>
       </w:pPr>
@@ -60,16 +60,16 @@
         <w:spacing w:after="0" w:line="240" w:lineRule="auto"/>
         <w:rPr>
           <w:rFonts w:ascii="Aharoni" w:eastAsia="Aharoni" w:hAnsi="Aharoni" w:cs="Aharoni"/>
-          <w:sz w:val="144"/>
-          <w:szCs w:val="144"/>
+          <w:sz w:val="28"/>
+          <w:szCs w:val="28"/>
           <w:lang w:eastAsia="pt-BR"/>
         </w:rPr>
       </w:pPr>
       <w:r>
         <w:rPr>
           <w:rFonts w:ascii="Times New Roman" w:eastAsia="Times New Roman" w:hAnsi="Times New Roman" w:cs="Times New Roman"/>
-          <w:sz w:val="144"/>
-          <w:szCs w:val="144"/>
+          <w:sz w:val="28"/>
+          <w:szCs w:val="28"/>
           <w:lang w:eastAsia="pt-BR"/>
         </w:rPr>
         <w:t>-</w:t>
@@ -77,8 +77,8 @@
       <w:r>
         <w:rPr>
           <w:rFonts w:ascii="Aharoni" w:eastAsia="Aharoni" w:hAnsi="Aharoni" w:cs="Aharoni"/>
-          <w:sz w:val="144"/>
-          <w:szCs w:val="144"/>
+          <w:sz w:val="28"/>
+          <w:szCs w:val="28"/>
           <w:lang w:eastAsia="pt-BR"/>
         </w:rPr>
         <w:t>Perguntar se ele quer implementar as c</w:t>
@@ -86,8 +86,8 @@
       <w:r>
         <w:rPr>
           <w:rFonts w:ascii="Aharoni" w:eastAsia="Aharoni" w:hAnsi="Aharoni" w:cs="Aharoni"/>
-          <w:sz w:val="144"/>
-          <w:szCs w:val="144"/>
+          <w:sz w:val="28"/>
+          <w:szCs w:val="28"/>
           <w:highlight w:val="yellow"/>
           <w:lang w:eastAsia="pt-BR"/>
         </w:rPr>
@@ -99,8 +99,8 @@
         <w:spacing w:after="0" w:line="240" w:lineRule="auto"/>
         <w:rPr>
           <w:rFonts w:ascii="Aharoni" w:eastAsia="Aharoni" w:hAnsi="Aharoni" w:cs="Aharoni"/>
-          <w:sz w:val="144"/>
-          <w:szCs w:val="144"/>
+          <w:sz w:val="28"/>
+          <w:szCs w:val="28"/>
           <w:lang w:eastAsia="pt-BR"/>
         </w:rPr>
       </w:pPr>
@@ -110,19 +110,18 @@
         <w:spacing w:after="0" w:line="240" w:lineRule="auto"/>
         <w:rPr>
           <w:rFonts w:ascii="Aharoni" w:eastAsia="Aharoni" w:hAnsi="Aharoni" w:cs="Aharoni"/>
-          <w:sz w:val="144"/>
-          <w:szCs w:val="144"/>
+          <w:sz w:val="28"/>
+          <w:szCs w:val="28"/>
           <w:lang w:eastAsia="pt-BR"/>
         </w:rPr>
       </w:pPr>
       <w:r>
         <w:rPr>
           <w:rFonts w:ascii="Aharoni" w:eastAsia="Aharoni" w:hAnsi="Aharoni" w:cs="Aharoni"/>
-          <w:sz w:val="144"/>
-          <w:szCs w:val="144"/>
+          <w:sz w:val="28"/>
+          <w:szCs w:val="28"/>
           <w:lang w:eastAsia="pt-BR"/>
         </w:rPr>
-        <w:lastRenderedPageBreak/>
         <w:t xml:space="preserve">-Quais tipos de </w:t>
       </w:r>
     </w:p>
@@ -259,6 +258,7 @@
     <w:lsdException w:name="HTML Sample" w:semiHidden="1" w:unhideWhenUsed="1"/>
     <w:lsdException w:name="HTML Typewriter" w:semiHidden="1" w:unhideWhenUsed="1"/>
     <w:lsdException w:name="HTML Variable" w:semiHidden="1" w:unhideWhenUsed="1"/>
+    <w:lsdException w:name="Normal Table" w:semiHidden="1" w:unhideWhenUsed="1"/>
     <w:lsdException w:name="annotation subject" w:semiHidden="1" w:unhideWhenUsed="1"/>
     <w:lsdException w:name="No List" w:semiHidden="1" w:unhideWhenUsed="1"/>
     <w:lsdException w:name="Outline List 1" w:semiHidden="1" w:unhideWhenUsed="1"/>
@@ -304,9 +304,11 @@
     <w:lsdException w:name="Table Subtle 1" w:semiHidden="1" w:unhideWhenUsed="1"/>
     <w:lsdException w:name="Table Subtle 2" w:semiHidden="1" w:unhideWhenUsed="1"/>
     <w:lsdException w:name="Table Web 1" w:semiHidden="1" w:unhideWhenUsed="1"/>
+    <w:lsdException w:name="Table Web 2" w:semiHidden="1" w:unhideWhenUsed="1"/>
     <w:lsdException w:name="Table Web 3" w:semiHidden="1" w:unhideWhenUsed="1"/>
     <w:lsdException w:name="Balloon Text" w:semiHidden="1" w:unhideWhenUsed="1"/>
     <w:lsdException w:name="Table Grid" w:uiPriority="39"/>
+    <w:lsdException w:name="Table Theme" w:semiHidden="1" w:unhideWhenUsed="1"/>
     <w:lsdException w:name="Placeholder Text" w:semiHidden="1"/>
     <w:lsdException w:name="No Spacing" w:uiPriority="1" w:qFormat="1"/>
     <w:lsdException w:name="Light Shading" w:uiPriority="60"/>
@@ -859,6 +861,57 @@
 </file>
 
 <file path=customXml/item1.xml><?xml version="1.0" encoding="utf-8"?>
+<p:properties xmlns:p="http://schemas.microsoft.com/office/2006/metadata/properties" xmlns:xsi="http://www.w3.org/2001/XMLSchema-instance" xmlns:pc="http://schemas.microsoft.com/office/infopath/2007/PartnerControls">
+  <documentManagement>
+    <AppVersion xmlns="3c0f8e25-76c8-4ee5-b46d-40c158510b31" xsi:nil="true"/>
+    <Invited_Students xmlns="3c0f8e25-76c8-4ee5-b46d-40c158510b31" xsi:nil="true"/>
+    <Math_Settings xmlns="3c0f8e25-76c8-4ee5-b46d-40c158510b31" xsi:nil="true"/>
+    <Templates xmlns="3c0f8e25-76c8-4ee5-b46d-40c158510b31" xsi:nil="true"/>
+    <FolderType xmlns="3c0f8e25-76c8-4ee5-b46d-40c158510b31" xsi:nil="true"/>
+    <Owner xmlns="3c0f8e25-76c8-4ee5-b46d-40c158510b31">
+      <UserInfo>
+        <DisplayName/>
+        <AccountId xsi:nil="true"/>
+        <AccountType/>
+      </UserInfo>
+    </Owner>
+    <Has_Teacher_Only_SectionGroup xmlns="3c0f8e25-76c8-4ee5-b46d-40c158510b31" xsi:nil="true"/>
+    <DefaultSectionNames xmlns="3c0f8e25-76c8-4ee5-b46d-40c158510b31" xsi:nil="true"/>
+    <Is_Collaboration_Space_Locked xmlns="3c0f8e25-76c8-4ee5-b46d-40c158510b31" xsi:nil="true"/>
+    <LMS_Mappings xmlns="3c0f8e25-76c8-4ee5-b46d-40c158510b31" xsi:nil="true"/>
+    <Invited_Teachers xmlns="3c0f8e25-76c8-4ee5-b46d-40c158510b31" xsi:nil="true"/>
+    <NotebookType xmlns="3c0f8e25-76c8-4ee5-b46d-40c158510b31" xsi:nil="true"/>
+    <CultureName xmlns="3c0f8e25-76c8-4ee5-b46d-40c158510b31" xsi:nil="true"/>
+    <Students xmlns="3c0f8e25-76c8-4ee5-b46d-40c158510b31">
+      <UserInfo>
+        <DisplayName/>
+        <AccountId xsi:nil="true"/>
+        <AccountType/>
+      </UserInfo>
+    </Students>
+    <Distribution_Groups xmlns="3c0f8e25-76c8-4ee5-b46d-40c158510b31" xsi:nil="true"/>
+    <Self_Registration_Enabled xmlns="3c0f8e25-76c8-4ee5-b46d-40c158510b31" xsi:nil="true"/>
+    <TeamsChannelId xmlns="3c0f8e25-76c8-4ee5-b46d-40c158510b31" xsi:nil="true"/>
+    <IsNotebookLocked xmlns="3c0f8e25-76c8-4ee5-b46d-40c158510b31" xsi:nil="true"/>
+    <Teachers xmlns="3c0f8e25-76c8-4ee5-b46d-40c158510b31">
+      <UserInfo>
+        <DisplayName/>
+        <AccountId xsi:nil="true"/>
+        <AccountType/>
+      </UserInfo>
+    </Teachers>
+    <Student_Groups xmlns="3c0f8e25-76c8-4ee5-b46d-40c158510b31">
+      <UserInfo>
+        <DisplayName/>
+        <AccountId xsi:nil="true"/>
+        <AccountType/>
+      </UserInfo>
+    </Student_Groups>
+  </documentManagement>
+</p:properties>
+</file>
+
+<file path=customXml/item2.xml><?xml version="1.0" encoding="utf-8"?>
 <ct:contentTypeSchema xmlns:ct="http://schemas.microsoft.com/office/2006/metadata/contentType" xmlns:ma="http://schemas.microsoft.com/office/2006/metadata/properties/metaAttributes" ct:_="" ma:_="" ma:contentTypeName="Documento" ma:contentTypeID="0x01010069DED16FA6A10E4F8B1552A61F796811" ma:contentTypeVersion="22" ma:contentTypeDescription="Crie um novo documento." ma:contentTypeScope="" ma:versionID="4fe362281adbb5a0d3c50e114326687b">
   <xsd:schema xmlns:xsd="http://www.w3.org/2001/XMLSchema" xmlns:xs="http://www.w3.org/2001/XMLSchema" xmlns:p="http://schemas.microsoft.com/office/2006/metadata/properties" xmlns:ns2="3c0f8e25-76c8-4ee5-b46d-40c158510b31" targetNamespace="http://schemas.microsoft.com/office/2006/metadata/properties" ma:root="true" ma:fieldsID="eb7d19fbcaae24503813d358356fa97c" ns2:_="">
     <xsd:import namespace="3c0f8e25-76c8-4ee5-b46d-40c158510b31"/>
@@ -1178,57 +1231,6 @@
 </ct:contentTypeSchema>
 </file>
 
-<file path=customXml/item2.xml><?xml version="1.0" encoding="utf-8"?>
-<p:properties xmlns:p="http://schemas.microsoft.com/office/2006/metadata/properties" xmlns:xsi="http://www.w3.org/2001/XMLSchema-instance" xmlns:pc="http://schemas.microsoft.com/office/infopath/2007/PartnerControls">
-  <documentManagement>
-    <AppVersion xmlns="3c0f8e25-76c8-4ee5-b46d-40c158510b31" xsi:nil="true"/>
-    <Invited_Students xmlns="3c0f8e25-76c8-4ee5-b46d-40c158510b31" xsi:nil="true"/>
-    <Math_Settings xmlns="3c0f8e25-76c8-4ee5-b46d-40c158510b31" xsi:nil="true"/>
-    <Templates xmlns="3c0f8e25-76c8-4ee5-b46d-40c158510b31" xsi:nil="true"/>
-    <FolderType xmlns="3c0f8e25-76c8-4ee5-b46d-40c158510b31" xsi:nil="true"/>
-    <Owner xmlns="3c0f8e25-76c8-4ee5-b46d-40c158510b31">
-      <UserInfo>
-        <DisplayName/>
-        <AccountId xsi:nil="true"/>
-        <AccountType/>
-      </UserInfo>
-    </Owner>
-    <Has_Teacher_Only_SectionGroup xmlns="3c0f8e25-76c8-4ee5-b46d-40c158510b31" xsi:nil="true"/>
-    <DefaultSectionNames xmlns="3c0f8e25-76c8-4ee5-b46d-40c158510b31" xsi:nil="true"/>
-    <Is_Collaboration_Space_Locked xmlns="3c0f8e25-76c8-4ee5-b46d-40c158510b31" xsi:nil="true"/>
-    <LMS_Mappings xmlns="3c0f8e25-76c8-4ee5-b46d-40c158510b31" xsi:nil="true"/>
-    <Invited_Teachers xmlns="3c0f8e25-76c8-4ee5-b46d-40c158510b31" xsi:nil="true"/>
-    <NotebookType xmlns="3c0f8e25-76c8-4ee5-b46d-40c158510b31" xsi:nil="true"/>
-    <CultureName xmlns="3c0f8e25-76c8-4ee5-b46d-40c158510b31" xsi:nil="true"/>
-    <Students xmlns="3c0f8e25-76c8-4ee5-b46d-40c158510b31">
-      <UserInfo>
-        <DisplayName/>
-        <AccountId xsi:nil="true"/>
-        <AccountType/>
-      </UserInfo>
-    </Students>
-    <Distribution_Groups xmlns="3c0f8e25-76c8-4ee5-b46d-40c158510b31" xsi:nil="true"/>
-    <Self_Registration_Enabled xmlns="3c0f8e25-76c8-4ee5-b46d-40c158510b31" xsi:nil="true"/>
-    <TeamsChannelId xmlns="3c0f8e25-76c8-4ee5-b46d-40c158510b31" xsi:nil="true"/>
-    <IsNotebookLocked xmlns="3c0f8e25-76c8-4ee5-b46d-40c158510b31" xsi:nil="true"/>
-    <Teachers xmlns="3c0f8e25-76c8-4ee5-b46d-40c158510b31">
-      <UserInfo>
-        <DisplayName/>
-        <AccountId xsi:nil="true"/>
-        <AccountType/>
-      </UserInfo>
-    </Teachers>
-    <Student_Groups xmlns="3c0f8e25-76c8-4ee5-b46d-40c158510b31">
-      <UserInfo>
-        <DisplayName/>
-        <AccountId xsi:nil="true"/>
-        <AccountType/>
-      </UserInfo>
-    </Student_Groups>
-  </documentManagement>
-</p:properties>
-</file>
-
 <file path=customXml/item3.xml><?xml version="1.0" encoding="utf-8"?>
 <?mso-contentType ?>
 <FormTemplates xmlns="http://schemas.microsoft.com/sharepoint/v3/contenttype/forms">
@@ -1239,6 +1241,16 @@
 </file>
 
 <file path=customXml/itemProps1.xml><?xml version="1.0" encoding="utf-8"?>
+<ds:datastoreItem xmlns:ds="http://schemas.openxmlformats.org/officeDocument/2006/customXml" ds:itemID="{D543BF84-805F-4B09-8253-E19C0758BC0B}">
+  <ds:schemaRefs>
+    <ds:schemaRef ds:uri="http://schemas.microsoft.com/office/2006/metadata/properties"/>
+    <ds:schemaRef ds:uri="http://schemas.microsoft.com/office/infopath/2007/PartnerControls"/>
+    <ds:schemaRef ds:uri="3c0f8e25-76c8-4ee5-b46d-40c158510b31"/>
+  </ds:schemaRefs>
+</ds:datastoreItem>
+</file>
+
+<file path=customXml/itemProps2.xml><?xml version="1.0" encoding="utf-8"?>
 <ds:datastoreItem xmlns:ds="http://schemas.openxmlformats.org/officeDocument/2006/customXml" ds:itemID="{F46A179E-3729-49D9-A446-33057EF85714}">
   <ds:schemaRefs>
     <ds:schemaRef ds:uri="http://schemas.microsoft.com/office/2006/metadata/contentType"/>
@@ -1256,16 +1268,6 @@
 </ds:datastoreItem>
 </file>
 
-<file path=customXml/itemProps2.xml><?xml version="1.0" encoding="utf-8"?>
-<ds:datastoreItem xmlns:ds="http://schemas.openxmlformats.org/officeDocument/2006/customXml" ds:itemID="{D543BF84-805F-4B09-8253-E19C0758BC0B}">
-  <ds:schemaRefs>
-    <ds:schemaRef ds:uri="http://schemas.microsoft.com/office/2006/metadata/properties"/>
-    <ds:schemaRef ds:uri="http://schemas.microsoft.com/office/infopath/2007/PartnerControls"/>
-    <ds:schemaRef ds:uri="3c0f8e25-76c8-4ee5-b46d-40c158510b31"/>
-  </ds:schemaRefs>
-</ds:datastoreItem>
-</file>
-
 <file path=customXml/itemProps3.xml><?xml version="1.0" encoding="utf-8"?>
 <ds:datastoreItem xmlns:ds="http://schemas.openxmlformats.org/officeDocument/2006/customXml" ds:itemID="{28D0F5AA-7994-4B8C-87EC-EF2CB6118B85}">
   <ds:schemaRefs>

</xml_diff>